<commit_message>
Begin work with json
</commit_message>
<xml_diff>
--- a/tests_1.docx
+++ b/tests_1.docx
@@ -122,7 +122,7 @@
               <w:br/>
             </w:r>
             <w:r>
-              <w:t>«___» _____________ 2023</w:t>
+              <w:t>«___» _____________ 2024</w:t>
             </w:r>
           </w:p>
         </w:tc>
@@ -274,7 +274,7 @@
             <w:r>
               <w:t>Москва</w:t>
               <w:br/>
-              <w:t>2023</w:t>
+              <w:t>2024</w:t>
             </w:r>
           </w:p>
         </w:tc>

</xml_diff>